<commit_message>
Addedd code for model averaging (Robinson Reach). and commented out pooled data code since ranking by site seams more appropriate.
</commit_message>
<xml_diff>
--- a/LR_Output_190219.docx
+++ b/LR_Output_190219.docx
@@ -52,39 +52,7 @@
           <w:sz w:val="24"/>
           <w:szCs w:val="24"/>
         </w:rPr>
-        <w:t xml:space="preserve">The main goal is to </w:t>
-      </w:r>
-      <w:r>
-        <w:rPr>
-          <w:rFonts w:ascii="Times New Roman" w:hAnsi="Times New Roman" w:cs="Times New Roman"/>
-          <w:sz w:val="24"/>
-          <w:szCs w:val="24"/>
-        </w:rPr>
-        <w:t>perform</w:t>
-      </w:r>
-      <w:r>
-        <w:rPr>
-          <w:rFonts w:ascii="Times New Roman" w:hAnsi="Times New Roman" w:cs="Times New Roman"/>
-          <w:sz w:val="24"/>
-          <w:szCs w:val="24"/>
-        </w:rPr>
-        <w:t xml:space="preserve"> a logistic regression </w:t>
-      </w:r>
-      <w:r>
-        <w:rPr>
-          <w:rFonts w:ascii="Times New Roman" w:hAnsi="Times New Roman" w:cs="Times New Roman"/>
-          <w:sz w:val="24"/>
-          <w:szCs w:val="24"/>
-        </w:rPr>
-        <w:t>investigating</w:t>
-      </w:r>
-      <w:r>
-        <w:rPr>
-          <w:rFonts w:ascii="Times New Roman" w:hAnsi="Times New Roman" w:cs="Times New Roman"/>
-          <w:sz w:val="24"/>
-          <w:szCs w:val="24"/>
-        </w:rPr>
-        <w:t xml:space="preserve"> </w:t>
+        <w:t xml:space="preserve">The main goal is to perform a logistic regression investigating </w:t>
       </w:r>
       <w:proofErr w:type="spellStart"/>
       <w:r>
@@ -208,7 +176,7 @@
           <w:sz w:val="24"/>
           <w:szCs w:val="24"/>
         </w:rPr>
-        <w:t xml:space="preserve">. The steps include generating a candidate set of models, run AIC, and additional statistics as needed. This analysis is </w:t>
+        <w:t xml:space="preserve">. The steps include generating a candidate set of models, run AIC, and </w:t>
       </w:r>
       <w:r>
         <w:rPr>
@@ -216,7 +184,7 @@
           <w:sz w:val="24"/>
           <w:szCs w:val="24"/>
         </w:rPr>
-        <w:t>similar</w:t>
+        <w:t xml:space="preserve">calculate </w:t>
       </w:r>
       <w:r>
         <w:rPr>
@@ -224,7 +192,7 @@
           <w:sz w:val="24"/>
           <w:szCs w:val="24"/>
         </w:rPr>
-        <w:t xml:space="preserve"> to </w:t>
+        <w:t xml:space="preserve">additional statistics as needed. This analysis is similar to </w:t>
       </w:r>
       <w:proofErr w:type="spellStart"/>
       <w:r>
@@ -242,23 +210,7 @@
           <w:sz w:val="24"/>
           <w:szCs w:val="24"/>
         </w:rPr>
-        <w:t xml:space="preserve"> et al., (2016). The GIT </w:t>
-      </w:r>
-      <w:r>
-        <w:rPr>
-          <w:rFonts w:ascii="Times New Roman" w:hAnsi="Times New Roman" w:cs="Times New Roman"/>
-          <w:sz w:val="24"/>
-          <w:szCs w:val="24"/>
-        </w:rPr>
-        <w:t>repository</w:t>
-      </w:r>
-      <w:r>
-        <w:rPr>
-          <w:rFonts w:ascii="Times New Roman" w:hAnsi="Times New Roman" w:cs="Times New Roman"/>
-          <w:sz w:val="24"/>
-          <w:szCs w:val="24"/>
-        </w:rPr>
-        <w:t xml:space="preserve"> can be found here </w:t>
+        <w:t xml:space="preserve"> et al., (2016). The GIT repository can be found here </w:t>
       </w:r>
       <w:hyperlink r:id="rId4" w:history="1">
         <w:r>
@@ -305,7 +257,15 @@
           <w:sz w:val="24"/>
           <w:szCs w:val="24"/>
         </w:rPr>
-        <w:t xml:space="preserve">Logistic Regression input file </w:t>
+        <w:t xml:space="preserve">The </w:t>
+      </w:r>
+      <w:r>
+        <w:rPr>
+          <w:rFonts w:ascii="Times New Roman" w:hAnsi="Times New Roman" w:cs="Times New Roman"/>
+          <w:sz w:val="24"/>
+          <w:szCs w:val="24"/>
+        </w:rPr>
+        <w:t xml:space="preserve">input file </w:t>
       </w:r>
       <w:r>
         <w:rPr>
@@ -337,23 +297,7 @@
           <w:sz w:val="24"/>
           <w:szCs w:val="24"/>
         </w:rPr>
-        <w:t xml:space="preserve"> was generated by L.</w:t>
-      </w:r>
-      <w:r>
-        <w:rPr>
-          <w:rFonts w:ascii="Times New Roman" w:hAnsi="Times New Roman" w:cs="Times New Roman"/>
-          <w:sz w:val="24"/>
-          <w:szCs w:val="24"/>
-        </w:rPr>
-        <w:t xml:space="preserve"> Harrison on 14 February 2019. </w:t>
-      </w:r>
-      <w:r>
-        <w:rPr>
-          <w:rFonts w:ascii="Times New Roman" w:hAnsi="Times New Roman" w:cs="Times New Roman"/>
-          <w:sz w:val="24"/>
-          <w:szCs w:val="24"/>
-        </w:rPr>
-        <w:t xml:space="preserve">The script </w:t>
+        <w:t xml:space="preserve"> was generated by L. Harrison on 14 February 2019. The script </w:t>
       </w:r>
       <w:r>
         <w:rPr>
@@ -395,7 +339,7 @@
           <w:sz w:val="24"/>
           <w:szCs w:val="24"/>
         </w:rPr>
-        <w:t>e logistic regression analysis</w:t>
+        <w:t xml:space="preserve">e logistic regression </w:t>
       </w:r>
       <w:r>
         <w:rPr>
@@ -403,7 +347,7 @@
           <w:sz w:val="24"/>
           <w:szCs w:val="24"/>
         </w:rPr>
-        <w:t xml:space="preserve"> in the GIT repository</w:t>
+        <w:t>model generation and AIC ranking</w:t>
       </w:r>
       <w:r>
         <w:rPr>
@@ -413,6 +357,16 @@
         </w:rPr>
         <w:t>.</w:t>
       </w:r>
+      <w:r>
+        <w:rPr>
+          <w:rFonts w:ascii="Times New Roman" w:hAnsi="Times New Roman" w:cs="Times New Roman"/>
+          <w:sz w:val="24"/>
+          <w:szCs w:val="24"/>
+        </w:rPr>
+        <w:t xml:space="preserve"> Output csv files can be found under the data folder.</w:t>
+      </w:r>
+      <w:bookmarkStart w:id="0" w:name="_GoBack"/>
+      <w:bookmarkEnd w:id="0"/>
     </w:p>
     <w:p>
       <w:pPr>
@@ -2818,15 +2772,7 @@
                 <w:b/>
                 <w:color w:val="000000"/>
               </w:rPr>
-              <w:t>CSI</w:t>
-            </w:r>
-            <w:r>
-              <w:rPr>
-                <w:rFonts w:ascii="Times New Roman" w:eastAsia="Times New Roman" w:hAnsi="Times New Roman" w:cs="Times New Roman"/>
-                <w:b/>
-                <w:color w:val="000000"/>
-              </w:rPr>
-              <w:t xml:space="preserve"> + site</w:t>
+              <w:t>CSI + site</w:t>
             </w:r>
           </w:p>
         </w:tc>
@@ -3034,15 +2980,7 @@
                 <w:b/>
                 <w:color w:val="000000"/>
               </w:rPr>
-              <w:t>CSI+WSG+CSI*WSG</w:t>
-            </w:r>
-            <w:r>
-              <w:rPr>
-                <w:rFonts w:ascii="Times New Roman" w:eastAsia="Times New Roman" w:hAnsi="Times New Roman" w:cs="Times New Roman"/>
-                <w:b/>
-                <w:color w:val="000000"/>
-              </w:rPr>
-              <w:t xml:space="preserve"> + site</w:t>
+              <w:t>CSI+WSG+CSI*WSG + site</w:t>
             </w:r>
           </w:p>
         </w:tc>
@@ -3422,15 +3360,7 @@
                 <w:b/>
                 <w:color w:val="000000"/>
               </w:rPr>
-              <w:t>DAR + CSI</w:t>
-            </w:r>
-            <w:r>
-              <w:rPr>
-                <w:rFonts w:ascii="Times New Roman" w:eastAsia="Times New Roman" w:hAnsi="Times New Roman" w:cs="Times New Roman"/>
-                <w:b/>
-                <w:color w:val="000000"/>
-              </w:rPr>
-              <w:t xml:space="preserve"> + site</w:t>
+              <w:t>DAR + CSI + site</w:t>
             </w:r>
           </w:p>
         </w:tc>
@@ -8679,8 +8609,6 @@
         </w:rPr>
         <w:t>Additional statistics? (Wald statistic?)</w:t>
       </w:r>
-      <w:bookmarkStart w:id="0" w:name="_GoBack"/>
-      <w:bookmarkEnd w:id="0"/>
     </w:p>
     <w:sectPr>
       <w:pgSz w:w="12240" w:h="15840"/>

</xml_diff>